<commit_message>
Word Wrapping difficult problem
</commit_message>
<xml_diff>
--- a/Sheet and more/Dynamic Programming and Recursion/Good Basic Links.docx
+++ b/Sheet and more/Dynamic Programming and Recursion/Good Basic Links.docx
@@ -10,6 +10,9 @@
           <w:numId w:val="1"/>
         </w:numPr>
         <w:rPr>
+          <w:rStyle w:val="Hyperlink"/>
+          <w:color w:val="auto"/>
+          <w:u w:val="none"/>
           <w:lang w:val="en-IN"/>
         </w:rPr>
       </w:pPr>
@@ -28,6 +31,39 @@
           <w:t>Number of palindromic substrings</w:t>
         </w:r>
       </w:hyperlink>
+    </w:p>
+    <w:p>
+      <w:pPr>
+        <w:pStyle w:val="ListParagraph"/>
+        <w:numPr>
+          <w:ilvl w:val="0"/>
+          <w:numId w:val="1"/>
+        </w:numPr>
+        <w:rPr>
+          <w:lang w:val="en-IN"/>
+        </w:rPr>
+      </w:pPr>
+      <w:r>
+        <w:rPr>
+          <w:lang w:val="en-IN"/>
+        </w:rPr>
+        <w:t xml:space="preserve">Text justification DP - </w:t>
+      </w:r>
+      <w:hyperlink r:id="rId6" w:history="1">
+        <w:r>
+          <w:rPr>
+            <w:rStyle w:val="Hyperlink"/>
+            <w:lang w:val="en-IN"/>
+          </w:rPr>
+          <w:t>https://youtu.be/FiQY3K4_xPo</w:t>
+        </w:r>
+      </w:hyperlink>
+      <w:r>
+        <w:rPr>
+          <w:lang w:val="en-IN"/>
+        </w:rPr>
+        <w:t xml:space="preserve"> </w:t>
+      </w:r>
     </w:p>
     <w:sectPr>
       <w:pgSz w:w="11906" w:h="16838"/>

</xml_diff>